<commit_message>
Update 02_Identifying and understanding KPIs.docx
</commit_message>
<xml_diff>
--- a/DATACAMP/Customer Analytics and A-B Testing in Python/Chapter_1_Key Performance Indicators - Measuring Business Success/02_Identifying and understanding KPIs.docx
+++ b/DATACAMP/Customer Analytics and A-B Testing in Python/Chapter_1_Key Performance Indicators - Measuring Business Success/02_Identifying and understanding KPIs.docx
@@ -2097,13 +2097,22 @@
           <w:rFonts w:ascii="Arial" w:hAnsi="Arial" w:cs="Arial"/>
           <w:color w:val="05192D"/>
         </w:rPr>
-        <w:t xml:space="preserve">. [Uygulamamızla ilgili iki veri setimiz var.] First is a set of </w:t>
-      </w:r>
-      <w:proofErr w:type="spellStart"/>
-      <w:r>
-        <w:rPr>
-          <w:rFonts w:ascii="Arial" w:hAnsi="Arial" w:cs="Arial"/>
-          <w:color w:val="05192D"/>
+        <w:t xml:space="preserve">. [Uygulamamızla ilgili iki veri setimiz var.] First is </w:t>
+      </w:r>
+      <w:r>
+        <w:rPr>
+          <w:rFonts w:ascii="Arial" w:hAnsi="Arial" w:cs="Arial"/>
+          <w:color w:val="05192D"/>
+          <w:highlight w:val="green"/>
+        </w:rPr>
+        <w:t xml:space="preserve">a set of </w:t>
+      </w:r>
+      <w:proofErr w:type="spellStart"/>
+      <w:r>
+        <w:rPr>
+          <w:rFonts w:ascii="Arial" w:hAnsi="Arial" w:cs="Arial"/>
+          <w:color w:val="05192D"/>
+          <w:highlight w:val="green"/>
         </w:rPr>
         <w:t>user</w:t>
       </w:r>
@@ -2112,14 +2121,16 @@
         <w:rPr>
           <w:rFonts w:ascii="Arial" w:hAnsi="Arial" w:cs="Arial"/>
           <w:color w:val="05192D"/>
-        </w:rPr>
-        <w:t xml:space="preserve"> </w:t>
-      </w:r>
-      <w:proofErr w:type="spellStart"/>
-      <w:r>
-        <w:rPr>
-          <w:rFonts w:ascii="Arial" w:hAnsi="Arial" w:cs="Arial"/>
-          <w:color w:val="05192D"/>
+          <w:highlight w:val="green"/>
+        </w:rPr>
+        <w:t xml:space="preserve"> </w:t>
+      </w:r>
+      <w:proofErr w:type="spellStart"/>
+      <w:r>
+        <w:rPr>
+          <w:rFonts w:ascii="Arial" w:hAnsi="Arial" w:cs="Arial"/>
+          <w:color w:val="05192D"/>
+          <w:highlight w:val="green"/>
         </w:rPr>
         <w:t>demographics</w:t>
       </w:r>
@@ -2128,6 +2139,7 @@
         <w:rPr>
           <w:rFonts w:ascii="Arial" w:hAnsi="Arial" w:cs="Arial"/>
           <w:color w:val="05192D"/>
+          <w:highlight w:val="green"/>
         </w:rPr>
         <w:t xml:space="preserve">, </w:t>
       </w:r>
@@ -2136,6 +2148,7 @@
         <w:rPr>
           <w:rFonts w:ascii="Arial" w:hAnsi="Arial" w:cs="Arial"/>
           <w:color w:val="05192D"/>
+          <w:highlight w:val="green"/>
         </w:rPr>
         <w:t>tied</w:t>
       </w:r>
@@ -2144,14 +2157,16 @@
         <w:rPr>
           <w:rFonts w:ascii="Arial" w:hAnsi="Arial" w:cs="Arial"/>
           <w:color w:val="05192D"/>
-        </w:rPr>
-        <w:t xml:space="preserve"> </w:t>
-      </w:r>
-      <w:proofErr w:type="spellStart"/>
-      <w:r>
-        <w:rPr>
-          <w:rFonts w:ascii="Arial" w:hAnsi="Arial" w:cs="Arial"/>
-          <w:color w:val="05192D"/>
+          <w:highlight w:val="green"/>
+        </w:rPr>
+        <w:t xml:space="preserve"> </w:t>
+      </w:r>
+      <w:proofErr w:type="spellStart"/>
+      <w:r>
+        <w:rPr>
+          <w:rFonts w:ascii="Arial" w:hAnsi="Arial" w:cs="Arial"/>
+          <w:color w:val="05192D"/>
+          <w:highlight w:val="green"/>
         </w:rPr>
         <w:t>to</w:t>
       </w:r>
@@ -2160,6 +2175,7 @@
         <w:rPr>
           <w:rFonts w:ascii="Arial" w:hAnsi="Arial" w:cs="Arial"/>
           <w:color w:val="05192D"/>
+          <w:highlight w:val="green"/>
         </w:rPr>
         <w:t xml:space="preserve"> a </w:t>
       </w:r>
@@ -2168,6 +2184,7 @@
         <w:rPr>
           <w:rFonts w:ascii="Arial" w:hAnsi="Arial" w:cs="Arial"/>
           <w:color w:val="05192D"/>
+          <w:highlight w:val="green"/>
         </w:rPr>
         <w:t>unique</w:t>
       </w:r>
@@ -2176,14 +2193,16 @@
         <w:rPr>
           <w:rFonts w:ascii="Arial" w:hAnsi="Arial" w:cs="Arial"/>
           <w:color w:val="05192D"/>
-        </w:rPr>
-        <w:t xml:space="preserve"> </w:t>
-      </w:r>
-      <w:proofErr w:type="spellStart"/>
-      <w:r>
-        <w:rPr>
-          <w:rFonts w:ascii="Arial" w:hAnsi="Arial" w:cs="Arial"/>
-          <w:color w:val="05192D"/>
+          <w:highlight w:val="green"/>
+        </w:rPr>
+        <w:t xml:space="preserve"> </w:t>
+      </w:r>
+      <w:proofErr w:type="spellStart"/>
+      <w:r>
+        <w:rPr>
+          <w:rFonts w:ascii="Arial" w:hAnsi="Arial" w:cs="Arial"/>
+          <w:color w:val="05192D"/>
+          <w:highlight w:val="green"/>
         </w:rPr>
         <w:t>user</w:t>
       </w:r>
@@ -2192,14 +2211,16 @@
         <w:rPr>
           <w:rFonts w:ascii="Arial" w:hAnsi="Arial" w:cs="Arial"/>
           <w:color w:val="05192D"/>
-        </w:rPr>
-        <w:t xml:space="preserve"> </w:t>
-      </w:r>
-      <w:proofErr w:type="spellStart"/>
-      <w:r>
-        <w:rPr>
-          <w:rFonts w:ascii="Arial" w:hAnsi="Arial" w:cs="Arial"/>
-          <w:color w:val="05192D"/>
+          <w:highlight w:val="green"/>
+        </w:rPr>
+        <w:t xml:space="preserve"> </w:t>
+      </w:r>
+      <w:proofErr w:type="spellStart"/>
+      <w:r>
+        <w:rPr>
+          <w:rFonts w:ascii="Arial" w:hAnsi="Arial" w:cs="Arial"/>
+          <w:color w:val="05192D"/>
+          <w:highlight w:val="green"/>
         </w:rPr>
         <w:t>id</w:t>
       </w:r>
@@ -2208,14 +2229,16 @@
         <w:rPr>
           <w:rFonts w:ascii="Arial" w:hAnsi="Arial" w:cs="Arial"/>
           <w:color w:val="05192D"/>
-        </w:rPr>
-        <w:t xml:space="preserve"> </w:t>
-      </w:r>
-      <w:proofErr w:type="spellStart"/>
-      <w:r>
-        <w:rPr>
-          <w:rFonts w:ascii="Arial" w:hAnsi="Arial" w:cs="Arial"/>
-          <w:color w:val="05192D"/>
+          <w:highlight w:val="green"/>
+        </w:rPr>
+        <w:t xml:space="preserve"> </w:t>
+      </w:r>
+      <w:proofErr w:type="spellStart"/>
+      <w:r>
+        <w:rPr>
+          <w:rFonts w:ascii="Arial" w:hAnsi="Arial" w:cs="Arial"/>
+          <w:color w:val="05192D"/>
+          <w:highlight w:val="green"/>
         </w:rPr>
         <w:t>number</w:t>
       </w:r>
@@ -2280,6 +2303,7 @@
         <w:rPr>
           <w:rFonts w:ascii="Arial" w:hAnsi="Arial" w:cs="Arial"/>
           <w:color w:val="05192D"/>
+          <w:highlight w:val="red"/>
         </w:rPr>
         <w:t>customer_demographics</w:t>
       </w:r>
@@ -2288,14 +2312,16 @@
         <w:rPr>
           <w:rFonts w:ascii="Arial" w:hAnsi="Arial" w:cs="Arial"/>
           <w:color w:val="05192D"/>
-        </w:rPr>
-        <w:t xml:space="preserve"> </w:t>
-      </w:r>
-      <w:proofErr w:type="spellStart"/>
-      <w:r>
-        <w:rPr>
-          <w:rFonts w:ascii="Arial" w:hAnsi="Arial" w:cs="Arial"/>
-          <w:color w:val="05192D"/>
+          <w:highlight w:val="red"/>
+        </w:rPr>
+        <w:t xml:space="preserve"> </w:t>
+      </w:r>
+      <w:proofErr w:type="spellStart"/>
+      <w:r>
+        <w:rPr>
+          <w:rFonts w:ascii="Arial" w:hAnsi="Arial" w:cs="Arial"/>
+          <w:color w:val="05192D"/>
+          <w:highlight w:val="red"/>
         </w:rPr>
         <w:t>dot</w:t>
       </w:r>
@@ -2304,14 +2330,16 @@
         <w:rPr>
           <w:rFonts w:ascii="Arial" w:hAnsi="Arial" w:cs="Arial"/>
           <w:color w:val="05192D"/>
-        </w:rPr>
-        <w:t xml:space="preserve"> </w:t>
-      </w:r>
-      <w:proofErr w:type="spellStart"/>
-      <w:r>
-        <w:rPr>
-          <w:rFonts w:ascii="Arial" w:hAnsi="Arial" w:cs="Arial"/>
-          <w:color w:val="05192D"/>
+          <w:highlight w:val="red"/>
+        </w:rPr>
+        <w:t xml:space="preserve"> </w:t>
+      </w:r>
+      <w:proofErr w:type="spellStart"/>
+      <w:r>
+        <w:rPr>
+          <w:rFonts w:ascii="Arial" w:hAnsi="Arial" w:cs="Arial"/>
+          <w:color w:val="05192D"/>
+          <w:highlight w:val="red"/>
         </w:rPr>
         <w:t>csv</w:t>
       </w:r>
@@ -2772,7 +2800,7 @@
         <w:rPr>
           <w:rFonts w:ascii="Arial" w:hAnsi="Arial" w:cs="Arial"/>
           <w:color w:val="05192D"/>
-          <w:highlight w:val="yellow"/>
+          <w:highlight w:val="red"/>
         </w:rPr>
         <w:t>customer_subscriptions</w:t>
       </w:r>
@@ -2781,16 +2809,16 @@
         <w:rPr>
           <w:rFonts w:ascii="Arial" w:hAnsi="Arial" w:cs="Arial"/>
           <w:color w:val="05192D"/>
-          <w:highlight w:val="yellow"/>
-        </w:rPr>
-        <w:t xml:space="preserve"> </w:t>
-      </w:r>
-      <w:proofErr w:type="spellStart"/>
-      <w:r>
-        <w:rPr>
-          <w:rFonts w:ascii="Arial" w:hAnsi="Arial" w:cs="Arial"/>
-          <w:color w:val="05192D"/>
-          <w:highlight w:val="yellow"/>
+          <w:highlight w:val="red"/>
+        </w:rPr>
+        <w:t xml:space="preserve"> </w:t>
+      </w:r>
+      <w:proofErr w:type="spellStart"/>
+      <w:r>
+        <w:rPr>
+          <w:rFonts w:ascii="Arial" w:hAnsi="Arial" w:cs="Arial"/>
+          <w:color w:val="05192D"/>
+          <w:highlight w:val="red"/>
         </w:rPr>
         <w:t>dot</w:t>
       </w:r>
@@ -2799,16 +2827,16 @@
         <w:rPr>
           <w:rFonts w:ascii="Arial" w:hAnsi="Arial" w:cs="Arial"/>
           <w:color w:val="05192D"/>
-          <w:highlight w:val="yellow"/>
-        </w:rPr>
-        <w:t xml:space="preserve"> </w:t>
-      </w:r>
-      <w:proofErr w:type="spellStart"/>
-      <w:r>
-        <w:rPr>
-          <w:rFonts w:ascii="Arial" w:hAnsi="Arial" w:cs="Arial"/>
-          <w:color w:val="05192D"/>
-          <w:highlight w:val="yellow"/>
+          <w:highlight w:val="red"/>
+        </w:rPr>
+        <w:t xml:space="preserve"> </w:t>
+      </w:r>
+      <w:proofErr w:type="spellStart"/>
+      <w:r>
+        <w:rPr>
+          <w:rFonts w:ascii="Arial" w:hAnsi="Arial" w:cs="Arial"/>
+          <w:color w:val="05192D"/>
+          <w:highlight w:val="red"/>
         </w:rPr>
         <w:t>csv</w:t>
       </w:r>
@@ -2857,6 +2885,7 @@
         <w:rPr>
           <w:rFonts w:ascii="Arial" w:hAnsi="Arial" w:cs="Arial"/>
           <w:color w:val="05192D"/>
+          <w:highlight w:val="green"/>
         </w:rPr>
         <w:t>date</w:t>
       </w:r>
@@ -2865,14 +2894,16 @@
         <w:rPr>
           <w:rFonts w:ascii="Arial" w:hAnsi="Arial" w:cs="Arial"/>
           <w:color w:val="05192D"/>
-        </w:rPr>
-        <w:t xml:space="preserve"> </w:t>
-      </w:r>
-      <w:proofErr w:type="spellStart"/>
-      <w:r>
-        <w:rPr>
-          <w:rFonts w:ascii="Arial" w:hAnsi="Arial" w:cs="Arial"/>
-          <w:color w:val="05192D"/>
+          <w:highlight w:val="green"/>
+        </w:rPr>
+        <w:t xml:space="preserve"> </w:t>
+      </w:r>
+      <w:proofErr w:type="spellStart"/>
+      <w:r>
+        <w:rPr>
+          <w:rFonts w:ascii="Arial" w:hAnsi="Arial" w:cs="Arial"/>
+          <w:color w:val="05192D"/>
+          <w:highlight w:val="green"/>
         </w:rPr>
         <w:t>the</w:t>
       </w:r>
@@ -2881,14 +2912,16 @@
         <w:rPr>
           <w:rFonts w:ascii="Arial" w:hAnsi="Arial" w:cs="Arial"/>
           <w:color w:val="05192D"/>
-        </w:rPr>
-        <w:t xml:space="preserve"> </w:t>
-      </w:r>
-      <w:proofErr w:type="spellStart"/>
-      <w:r>
-        <w:rPr>
-          <w:rFonts w:ascii="Arial" w:hAnsi="Arial" w:cs="Arial"/>
-          <w:color w:val="05192D"/>
+          <w:highlight w:val="green"/>
+        </w:rPr>
+        <w:t xml:space="preserve"> </w:t>
+      </w:r>
+      <w:proofErr w:type="spellStart"/>
+      <w:r>
+        <w:rPr>
+          <w:rFonts w:ascii="Arial" w:hAnsi="Arial" w:cs="Arial"/>
+          <w:color w:val="05192D"/>
+          <w:highlight w:val="green"/>
         </w:rPr>
         <w:t>trial</w:t>
       </w:r>
@@ -2897,14 +2930,16 @@
         <w:rPr>
           <w:rFonts w:ascii="Arial" w:hAnsi="Arial" w:cs="Arial"/>
           <w:color w:val="05192D"/>
-        </w:rPr>
-        <w:t xml:space="preserve"> </w:t>
-      </w:r>
-      <w:proofErr w:type="spellStart"/>
-      <w:r>
-        <w:rPr>
-          <w:rFonts w:ascii="Arial" w:hAnsi="Arial" w:cs="Arial"/>
-          <w:color w:val="05192D"/>
+          <w:highlight w:val="green"/>
+        </w:rPr>
+        <w:t xml:space="preserve"> </w:t>
+      </w:r>
+      <w:proofErr w:type="spellStart"/>
+      <w:r>
+        <w:rPr>
+          <w:rFonts w:ascii="Arial" w:hAnsi="Arial" w:cs="Arial"/>
+          <w:color w:val="05192D"/>
+          <w:highlight w:val="green"/>
         </w:rPr>
         <w:t>period</w:t>
       </w:r>
@@ -2913,14 +2948,16 @@
         <w:rPr>
           <w:rFonts w:ascii="Arial" w:hAnsi="Arial" w:cs="Arial"/>
           <w:color w:val="05192D"/>
-        </w:rPr>
-        <w:t xml:space="preserve"> </w:t>
-      </w:r>
-      <w:proofErr w:type="spellStart"/>
-      <w:r>
-        <w:rPr>
-          <w:rFonts w:ascii="Arial" w:hAnsi="Arial" w:cs="Arial"/>
-          <w:color w:val="05192D"/>
+          <w:highlight w:val="green"/>
+        </w:rPr>
+        <w:t xml:space="preserve"> </w:t>
+      </w:r>
+      <w:proofErr w:type="spellStart"/>
+      <w:r>
+        <w:rPr>
+          <w:rFonts w:ascii="Arial" w:hAnsi="Arial" w:cs="Arial"/>
+          <w:color w:val="05192D"/>
+          <w:highlight w:val="green"/>
         </w:rPr>
         <w:t>ended</w:t>
       </w:r>
@@ -2929,6 +2966,7 @@
         <w:rPr>
           <w:rFonts w:ascii="Arial" w:hAnsi="Arial" w:cs="Arial"/>
           <w:color w:val="05192D"/>
+          <w:highlight w:val="green"/>
         </w:rPr>
         <w:t xml:space="preserve">, </w:t>
       </w:r>
@@ -2937,6 +2975,7 @@
         <w:rPr>
           <w:rFonts w:ascii="Arial" w:hAnsi="Arial" w:cs="Arial"/>
           <w:color w:val="05192D"/>
+          <w:highlight w:val="green"/>
         </w:rPr>
         <w:t>the</w:t>
       </w:r>
@@ -2945,14 +2984,16 @@
         <w:rPr>
           <w:rFonts w:ascii="Arial" w:hAnsi="Arial" w:cs="Arial"/>
           <w:color w:val="05192D"/>
-        </w:rPr>
-        <w:t xml:space="preserve"> </w:t>
-      </w:r>
-      <w:proofErr w:type="spellStart"/>
-      <w:r>
-        <w:rPr>
-          <w:rFonts w:ascii="Arial" w:hAnsi="Arial" w:cs="Arial"/>
-          <w:color w:val="05192D"/>
+          <w:highlight w:val="green"/>
+        </w:rPr>
+        <w:t xml:space="preserve"> </w:t>
+      </w:r>
+      <w:proofErr w:type="spellStart"/>
+      <w:r>
+        <w:rPr>
+          <w:rFonts w:ascii="Arial" w:hAnsi="Arial" w:cs="Arial"/>
+          <w:color w:val="05192D"/>
+          <w:highlight w:val="green"/>
         </w:rPr>
         <w:t>date</w:t>
       </w:r>
@@ -2961,6 +3002,7 @@
         <w:rPr>
           <w:rFonts w:ascii="Arial" w:hAnsi="Arial" w:cs="Arial"/>
           <w:color w:val="05192D"/>
+          <w:highlight w:val="green"/>
         </w:rPr>
         <w:t xml:space="preserve"> of </w:t>
       </w:r>
@@ -2969,6 +3011,7 @@
         <w:rPr>
           <w:rFonts w:ascii="Arial" w:hAnsi="Arial" w:cs="Arial"/>
           <w:color w:val="05192D"/>
+          <w:highlight w:val="green"/>
         </w:rPr>
         <w:t>purchase</w:t>
       </w:r>
@@ -2977,14 +3020,16 @@
         <w:rPr>
           <w:rFonts w:ascii="Arial" w:hAnsi="Arial" w:cs="Arial"/>
           <w:color w:val="05192D"/>
-        </w:rPr>
-        <w:t xml:space="preserve"> </w:t>
-      </w:r>
-      <w:proofErr w:type="spellStart"/>
-      <w:r>
-        <w:rPr>
-          <w:rFonts w:ascii="Arial" w:hAnsi="Arial" w:cs="Arial"/>
-          <w:color w:val="05192D"/>
+          <w:highlight w:val="green"/>
+        </w:rPr>
+        <w:t xml:space="preserve"> </w:t>
+      </w:r>
+      <w:proofErr w:type="spellStart"/>
+      <w:r>
+        <w:rPr>
+          <w:rFonts w:ascii="Arial" w:hAnsi="Arial" w:cs="Arial"/>
+          <w:color w:val="05192D"/>
+          <w:highlight w:val="green"/>
         </w:rPr>
         <w:t>if</w:t>
       </w:r>
@@ -2993,14 +3038,16 @@
         <w:rPr>
           <w:rFonts w:ascii="Arial" w:hAnsi="Arial" w:cs="Arial"/>
           <w:color w:val="05192D"/>
-        </w:rPr>
-        <w:t xml:space="preserve"> </w:t>
-      </w:r>
-      <w:proofErr w:type="spellStart"/>
-      <w:r>
-        <w:rPr>
-          <w:rFonts w:ascii="Arial" w:hAnsi="Arial" w:cs="Arial"/>
-          <w:color w:val="05192D"/>
+          <w:highlight w:val="green"/>
+        </w:rPr>
+        <w:t xml:space="preserve"> </w:t>
+      </w:r>
+      <w:proofErr w:type="spellStart"/>
+      <w:r>
+        <w:rPr>
+          <w:rFonts w:ascii="Arial" w:hAnsi="Arial" w:cs="Arial"/>
+          <w:color w:val="05192D"/>
+          <w:highlight w:val="green"/>
         </w:rPr>
         <w:t>they</w:t>
       </w:r>
@@ -3009,14 +3056,16 @@
         <w:rPr>
           <w:rFonts w:ascii="Arial" w:hAnsi="Arial" w:cs="Arial"/>
           <w:color w:val="05192D"/>
-        </w:rPr>
-        <w:t xml:space="preserve"> </w:t>
-      </w:r>
-      <w:proofErr w:type="spellStart"/>
-      <w:r>
-        <w:rPr>
-          <w:rFonts w:ascii="Arial" w:hAnsi="Arial" w:cs="Arial"/>
-          <w:color w:val="05192D"/>
+          <w:highlight w:val="green"/>
+        </w:rPr>
+        <w:t xml:space="preserve"> </w:t>
+      </w:r>
+      <w:proofErr w:type="spellStart"/>
+      <w:r>
+        <w:rPr>
+          <w:rFonts w:ascii="Arial" w:hAnsi="Arial" w:cs="Arial"/>
+          <w:color w:val="05192D"/>
+          <w:highlight w:val="green"/>
         </w:rPr>
         <w:t>purchased</w:t>
       </w:r>
@@ -3025,6 +3074,7 @@
         <w:rPr>
           <w:rFonts w:ascii="Arial" w:hAnsi="Arial" w:cs="Arial"/>
           <w:color w:val="05192D"/>
+          <w:highlight w:val="green"/>
         </w:rPr>
         <w:t xml:space="preserve">, </w:t>
       </w:r>
@@ -3033,6 +3083,7 @@
         <w:rPr>
           <w:rFonts w:ascii="Arial" w:hAnsi="Arial" w:cs="Arial"/>
           <w:color w:val="05192D"/>
+          <w:highlight w:val="green"/>
         </w:rPr>
         <w:t>and</w:t>
       </w:r>
@@ -3041,14 +3092,16 @@
         <w:rPr>
           <w:rFonts w:ascii="Arial" w:hAnsi="Arial" w:cs="Arial"/>
           <w:color w:val="05192D"/>
-        </w:rPr>
-        <w:t xml:space="preserve"> </w:t>
-      </w:r>
-      <w:proofErr w:type="spellStart"/>
-      <w:r>
-        <w:rPr>
-          <w:rFonts w:ascii="Arial" w:hAnsi="Arial" w:cs="Arial"/>
-          <w:color w:val="05192D"/>
+          <w:highlight w:val="green"/>
+        </w:rPr>
+        <w:t xml:space="preserve"> </w:t>
+      </w:r>
+      <w:proofErr w:type="spellStart"/>
+      <w:r>
+        <w:rPr>
+          <w:rFonts w:ascii="Arial" w:hAnsi="Arial" w:cs="Arial"/>
+          <w:color w:val="05192D"/>
+          <w:highlight w:val="green"/>
         </w:rPr>
         <w:t>the</w:t>
       </w:r>
@@ -3057,14 +3110,16 @@
         <w:rPr>
           <w:rFonts w:ascii="Arial" w:hAnsi="Arial" w:cs="Arial"/>
           <w:color w:val="05192D"/>
-        </w:rPr>
-        <w:t xml:space="preserve"> </w:t>
-      </w:r>
-      <w:proofErr w:type="spellStart"/>
-      <w:r>
-        <w:rPr>
-          <w:rFonts w:ascii="Arial" w:hAnsi="Arial" w:cs="Arial"/>
-          <w:color w:val="05192D"/>
+          <w:highlight w:val="green"/>
+        </w:rPr>
+        <w:t xml:space="preserve"> </w:t>
+      </w:r>
+      <w:proofErr w:type="spellStart"/>
+      <w:r>
+        <w:rPr>
+          <w:rFonts w:ascii="Arial" w:hAnsi="Arial" w:cs="Arial"/>
+          <w:color w:val="05192D"/>
+          <w:highlight w:val="green"/>
         </w:rPr>
         <w:t>price</w:t>
       </w:r>
@@ -3073,14 +3128,16 @@
         <w:rPr>
           <w:rFonts w:ascii="Arial" w:hAnsi="Arial" w:cs="Arial"/>
           <w:color w:val="05192D"/>
-        </w:rPr>
-        <w:t xml:space="preserve"> </w:t>
-      </w:r>
-      <w:proofErr w:type="spellStart"/>
-      <w:r>
-        <w:rPr>
-          <w:rFonts w:ascii="Arial" w:hAnsi="Arial" w:cs="Arial"/>
-          <w:color w:val="05192D"/>
+          <w:highlight w:val="green"/>
+        </w:rPr>
+        <w:t xml:space="preserve"> </w:t>
+      </w:r>
+      <w:proofErr w:type="spellStart"/>
+      <w:r>
+        <w:rPr>
+          <w:rFonts w:ascii="Arial" w:hAnsi="Arial" w:cs="Arial"/>
+          <w:color w:val="05192D"/>
+          <w:highlight w:val="green"/>
         </w:rPr>
         <w:t>they</w:t>
       </w:r>
@@ -3089,14 +3146,16 @@
         <w:rPr>
           <w:rFonts w:ascii="Arial" w:hAnsi="Arial" w:cs="Arial"/>
           <w:color w:val="05192D"/>
-        </w:rPr>
-        <w:t xml:space="preserve"> </w:t>
-      </w:r>
-      <w:proofErr w:type="spellStart"/>
-      <w:r>
-        <w:rPr>
-          <w:rFonts w:ascii="Arial" w:hAnsi="Arial" w:cs="Arial"/>
-          <w:color w:val="05192D"/>
+          <w:highlight w:val="green"/>
+        </w:rPr>
+        <w:t xml:space="preserve"> </w:t>
+      </w:r>
+      <w:proofErr w:type="spellStart"/>
+      <w:r>
+        <w:rPr>
+          <w:rFonts w:ascii="Arial" w:hAnsi="Arial" w:cs="Arial"/>
+          <w:color w:val="05192D"/>
+          <w:highlight w:val="green"/>
         </w:rPr>
         <w:t>paid</w:t>
       </w:r>
@@ -3105,14 +3164,16 @@
         <w:rPr>
           <w:rFonts w:ascii="Arial" w:hAnsi="Arial" w:cs="Arial"/>
           <w:color w:val="05192D"/>
-        </w:rPr>
-        <w:t xml:space="preserve"> </w:t>
-      </w:r>
-      <w:proofErr w:type="spellStart"/>
-      <w:r>
-        <w:rPr>
-          <w:rFonts w:ascii="Arial" w:hAnsi="Arial" w:cs="Arial"/>
-          <w:color w:val="05192D"/>
+          <w:highlight w:val="green"/>
+        </w:rPr>
+        <w:t xml:space="preserve"> </w:t>
+      </w:r>
+      <w:proofErr w:type="spellStart"/>
+      <w:r>
+        <w:rPr>
+          <w:rFonts w:ascii="Arial" w:hAnsi="Arial" w:cs="Arial"/>
+          <w:color w:val="05192D"/>
+          <w:highlight w:val="green"/>
         </w:rPr>
         <w:t>upon</w:t>
       </w:r>
@@ -3121,14 +3182,16 @@
         <w:rPr>
           <w:rFonts w:ascii="Arial" w:hAnsi="Arial" w:cs="Arial"/>
           <w:color w:val="05192D"/>
-        </w:rPr>
-        <w:t xml:space="preserve"> </w:t>
-      </w:r>
-      <w:proofErr w:type="spellStart"/>
-      <w:r>
-        <w:rPr>
-          <w:rFonts w:ascii="Arial" w:hAnsi="Arial" w:cs="Arial"/>
-          <w:color w:val="05192D"/>
+          <w:highlight w:val="green"/>
+        </w:rPr>
+        <w:t xml:space="preserve"> </w:t>
+      </w:r>
+      <w:proofErr w:type="spellStart"/>
+      <w:r>
+        <w:rPr>
+          <w:rFonts w:ascii="Arial" w:hAnsi="Arial" w:cs="Arial"/>
+          <w:color w:val="05192D"/>
+          <w:highlight w:val="green"/>
         </w:rPr>
         <w:t>subscribing</w:t>
       </w:r>
@@ -3137,6 +3200,7 @@
         <w:rPr>
           <w:rFonts w:ascii="Arial" w:hAnsi="Arial" w:cs="Arial"/>
           <w:color w:val="05192D"/>
+          <w:highlight w:val="green"/>
         </w:rPr>
         <w:t xml:space="preserve"> (in </w:t>
       </w:r>
@@ -3145,6 +3209,7 @@
         <w:rPr>
           <w:rFonts w:ascii="Arial" w:hAnsi="Arial" w:cs="Arial"/>
           <w:color w:val="05192D"/>
+          <w:highlight w:val="green"/>
         </w:rPr>
         <w:t>cents</w:t>
       </w:r>
@@ -3337,7 +3402,7 @@
         <w:rPr>
           <w:rFonts w:ascii="Arial" w:hAnsi="Arial" w:cs="Arial"/>
           <w:color w:val="05192D"/>
-          <w:highlight w:val="yellow"/>
+          <w:highlight w:val="green"/>
         </w:rPr>
         <w:t xml:space="preserve">KPI of </w:t>
       </w:r>
@@ -3346,7 +3411,7 @@
         <w:rPr>
           <w:rFonts w:ascii="Arial" w:hAnsi="Arial" w:cs="Arial"/>
           <w:color w:val="05192D"/>
-          <w:highlight w:val="yellow"/>
+          <w:highlight w:val="green"/>
         </w:rPr>
         <w:t>conversion</w:t>
       </w:r>
@@ -3355,7 +3420,7 @@
         <w:rPr>
           <w:rFonts w:ascii="Arial" w:hAnsi="Arial" w:cs="Arial"/>
           <w:color w:val="05192D"/>
-          <w:highlight w:val="yellow"/>
+          <w:highlight w:val="green"/>
         </w:rPr>
         <w:t xml:space="preserve"> rate</w:t>
       </w:r>
@@ -3515,7 +3580,7 @@
         <w:rPr>
           <w:rFonts w:ascii="Arial" w:hAnsi="Arial" w:cs="Arial"/>
           <w:color w:val="05192D"/>
-          <w:highlight w:val="yellow"/>
+          <w:highlight w:val="green"/>
         </w:rPr>
         <w:t>One</w:t>
       </w:r>
@@ -3524,16 +3589,16 @@
         <w:rPr>
           <w:rFonts w:ascii="Arial" w:hAnsi="Arial" w:cs="Arial"/>
           <w:color w:val="05192D"/>
-          <w:highlight w:val="yellow"/>
-        </w:rPr>
-        <w:t xml:space="preserve"> </w:t>
-      </w:r>
-      <w:proofErr w:type="spellStart"/>
-      <w:r>
-        <w:rPr>
-          <w:rFonts w:ascii="Arial" w:hAnsi="Arial" w:cs="Arial"/>
-          <w:color w:val="05192D"/>
-          <w:highlight w:val="yellow"/>
+          <w:highlight w:val="green"/>
+        </w:rPr>
+        <w:t xml:space="preserve"> </w:t>
+      </w:r>
+      <w:proofErr w:type="spellStart"/>
+      <w:r>
+        <w:rPr>
+          <w:rFonts w:ascii="Arial" w:hAnsi="Arial" w:cs="Arial"/>
+          <w:color w:val="05192D"/>
+          <w:highlight w:val="green"/>
         </w:rPr>
         <w:t>question</w:t>
       </w:r>
@@ -3542,7 +3607,7 @@
         <w:rPr>
           <w:rFonts w:ascii="Arial" w:hAnsi="Arial" w:cs="Arial"/>
           <w:color w:val="05192D"/>
-          <w:highlight w:val="yellow"/>
+          <w:highlight w:val="green"/>
         </w:rPr>
         <w:t xml:space="preserve"> in </w:t>
       </w:r>
@@ -3551,7 +3616,7 @@
         <w:rPr>
           <w:rFonts w:ascii="Arial" w:hAnsi="Arial" w:cs="Arial"/>
           <w:color w:val="05192D"/>
-          <w:highlight w:val="yellow"/>
+          <w:highlight w:val="green"/>
         </w:rPr>
         <w:t>defining</w:t>
       </w:r>
@@ -3560,16 +3625,16 @@
         <w:rPr>
           <w:rFonts w:ascii="Arial" w:hAnsi="Arial" w:cs="Arial"/>
           <w:color w:val="05192D"/>
-          <w:highlight w:val="yellow"/>
-        </w:rPr>
-        <w:t xml:space="preserve"> </w:t>
-      </w:r>
-      <w:proofErr w:type="spellStart"/>
-      <w:r>
-        <w:rPr>
-          <w:rFonts w:ascii="Arial" w:hAnsi="Arial" w:cs="Arial"/>
-          <w:color w:val="05192D"/>
-          <w:highlight w:val="yellow"/>
+          <w:highlight w:val="green"/>
+        </w:rPr>
+        <w:t xml:space="preserve"> </w:t>
+      </w:r>
+      <w:proofErr w:type="spellStart"/>
+      <w:r>
+        <w:rPr>
+          <w:rFonts w:ascii="Arial" w:hAnsi="Arial" w:cs="Arial"/>
+          <w:color w:val="05192D"/>
+          <w:highlight w:val="green"/>
         </w:rPr>
         <w:t>our</w:t>
       </w:r>
@@ -3578,7 +3643,7 @@
         <w:rPr>
           <w:rFonts w:ascii="Arial" w:hAnsi="Arial" w:cs="Arial"/>
           <w:color w:val="05192D"/>
-          <w:highlight w:val="yellow"/>
+          <w:highlight w:val="green"/>
         </w:rPr>
         <w:t xml:space="preserve"> KPI is </w:t>
       </w:r>
@@ -3587,7 +3652,7 @@
         <w:rPr>
           <w:rFonts w:ascii="Arial" w:hAnsi="Arial" w:cs="Arial"/>
           <w:color w:val="05192D"/>
-          <w:highlight w:val="yellow"/>
+          <w:highlight w:val="green"/>
         </w:rPr>
         <w:t>over</w:t>
       </w:r>
@@ -3596,16 +3661,16 @@
         <w:rPr>
           <w:rFonts w:ascii="Arial" w:hAnsi="Arial" w:cs="Arial"/>
           <w:color w:val="05192D"/>
-          <w:highlight w:val="yellow"/>
-        </w:rPr>
-        <w:t xml:space="preserve"> </w:t>
-      </w:r>
-      <w:proofErr w:type="spellStart"/>
-      <w:r>
-        <w:rPr>
-          <w:rFonts w:ascii="Arial" w:hAnsi="Arial" w:cs="Arial"/>
-          <w:color w:val="05192D"/>
-          <w:highlight w:val="yellow"/>
+          <w:highlight w:val="green"/>
+        </w:rPr>
+        <w:t xml:space="preserve"> </w:t>
+      </w:r>
+      <w:proofErr w:type="spellStart"/>
+      <w:r>
+        <w:rPr>
+          <w:rFonts w:ascii="Arial" w:hAnsi="Arial" w:cs="Arial"/>
+          <w:color w:val="05192D"/>
+          <w:highlight w:val="green"/>
         </w:rPr>
         <w:t>what</w:t>
       </w:r>
@@ -3614,16 +3679,16 @@
         <w:rPr>
           <w:rFonts w:ascii="Arial" w:hAnsi="Arial" w:cs="Arial"/>
           <w:color w:val="05192D"/>
-          <w:highlight w:val="yellow"/>
-        </w:rPr>
-        <w:t xml:space="preserve"> </w:t>
-      </w:r>
-      <w:proofErr w:type="spellStart"/>
-      <w:r>
-        <w:rPr>
-          <w:rFonts w:ascii="Arial" w:hAnsi="Arial" w:cs="Arial"/>
-          <w:color w:val="05192D"/>
-          <w:highlight w:val="yellow"/>
+          <w:highlight w:val="green"/>
+        </w:rPr>
+        <w:t xml:space="preserve"> </w:t>
+      </w:r>
+      <w:proofErr w:type="spellStart"/>
+      <w:r>
+        <w:rPr>
+          <w:rFonts w:ascii="Arial" w:hAnsi="Arial" w:cs="Arial"/>
+          <w:color w:val="05192D"/>
+          <w:highlight w:val="green"/>
         </w:rPr>
         <w:t>interval</w:t>
       </w:r>
@@ -3632,16 +3697,16 @@
         <w:rPr>
           <w:rFonts w:ascii="Arial" w:hAnsi="Arial" w:cs="Arial"/>
           <w:color w:val="05192D"/>
-          <w:highlight w:val="yellow"/>
-        </w:rPr>
-        <w:t xml:space="preserve"> </w:t>
-      </w:r>
-      <w:proofErr w:type="spellStart"/>
-      <w:r>
-        <w:rPr>
-          <w:rFonts w:ascii="Arial" w:hAnsi="Arial" w:cs="Arial"/>
-          <w:color w:val="05192D"/>
-          <w:highlight w:val="yellow"/>
+          <w:highlight w:val="green"/>
+        </w:rPr>
+        <w:t xml:space="preserve"> </w:t>
+      </w:r>
+      <w:proofErr w:type="spellStart"/>
+      <w:r>
+        <w:rPr>
+          <w:rFonts w:ascii="Arial" w:hAnsi="Arial" w:cs="Arial"/>
+          <w:color w:val="05192D"/>
+          <w:highlight w:val="green"/>
         </w:rPr>
         <w:t>should</w:t>
       </w:r>
@@ -3650,16 +3715,16 @@
         <w:rPr>
           <w:rFonts w:ascii="Arial" w:hAnsi="Arial" w:cs="Arial"/>
           <w:color w:val="05192D"/>
-          <w:highlight w:val="yellow"/>
-        </w:rPr>
-        <w:t xml:space="preserve"> </w:t>
-      </w:r>
-      <w:proofErr w:type="spellStart"/>
-      <w:r>
-        <w:rPr>
-          <w:rFonts w:ascii="Arial" w:hAnsi="Arial" w:cs="Arial"/>
-          <w:color w:val="05192D"/>
-          <w:highlight w:val="yellow"/>
+          <w:highlight w:val="green"/>
+        </w:rPr>
+        <w:t xml:space="preserve"> </w:t>
+      </w:r>
+      <w:proofErr w:type="spellStart"/>
+      <w:r>
+        <w:rPr>
+          <w:rFonts w:ascii="Arial" w:hAnsi="Arial" w:cs="Arial"/>
+          <w:color w:val="05192D"/>
+          <w:highlight w:val="green"/>
         </w:rPr>
         <w:t>we</w:t>
       </w:r>
@@ -3668,16 +3733,16 @@
         <w:rPr>
           <w:rFonts w:ascii="Arial" w:hAnsi="Arial" w:cs="Arial"/>
           <w:color w:val="05192D"/>
-          <w:highlight w:val="yellow"/>
-        </w:rPr>
-        <w:t xml:space="preserve"> </w:t>
-      </w:r>
-      <w:proofErr w:type="spellStart"/>
-      <w:r>
-        <w:rPr>
-          <w:rFonts w:ascii="Arial" w:hAnsi="Arial" w:cs="Arial"/>
-          <w:color w:val="05192D"/>
-          <w:highlight w:val="yellow"/>
+          <w:highlight w:val="green"/>
+        </w:rPr>
+        <w:t xml:space="preserve"> </w:t>
+      </w:r>
+      <w:proofErr w:type="spellStart"/>
+      <w:r>
+        <w:rPr>
+          <w:rFonts w:ascii="Arial" w:hAnsi="Arial" w:cs="Arial"/>
+          <w:color w:val="05192D"/>
+          <w:highlight w:val="green"/>
         </w:rPr>
         <w:t>consider</w:t>
       </w:r>
@@ -3686,16 +3751,16 @@
         <w:rPr>
           <w:rFonts w:ascii="Arial" w:hAnsi="Arial" w:cs="Arial"/>
           <w:color w:val="05192D"/>
-          <w:highlight w:val="yellow"/>
-        </w:rPr>
-        <w:t xml:space="preserve"> </w:t>
-      </w:r>
-      <w:proofErr w:type="spellStart"/>
-      <w:r>
-        <w:rPr>
-          <w:rFonts w:ascii="Arial" w:hAnsi="Arial" w:cs="Arial"/>
-          <w:color w:val="05192D"/>
-          <w:highlight w:val="yellow"/>
+          <w:highlight w:val="green"/>
+        </w:rPr>
+        <w:t xml:space="preserve"> </w:t>
+      </w:r>
+      <w:proofErr w:type="spellStart"/>
+      <w:r>
+        <w:rPr>
+          <w:rFonts w:ascii="Arial" w:hAnsi="Arial" w:cs="Arial"/>
+          <w:color w:val="05192D"/>
+          <w:highlight w:val="green"/>
         </w:rPr>
         <w:t>the</w:t>
       </w:r>
@@ -3704,16 +3769,16 @@
         <w:rPr>
           <w:rFonts w:ascii="Arial" w:hAnsi="Arial" w:cs="Arial"/>
           <w:color w:val="05192D"/>
-          <w:highlight w:val="yellow"/>
-        </w:rPr>
-        <w:t xml:space="preserve"> </w:t>
-      </w:r>
-      <w:proofErr w:type="spellStart"/>
-      <w:r>
-        <w:rPr>
-          <w:rFonts w:ascii="Arial" w:hAnsi="Arial" w:cs="Arial"/>
-          <w:color w:val="05192D"/>
-          <w:highlight w:val="yellow"/>
+          <w:highlight w:val="green"/>
+        </w:rPr>
+        <w:t xml:space="preserve"> </w:t>
+      </w:r>
+      <w:proofErr w:type="spellStart"/>
+      <w:r>
+        <w:rPr>
+          <w:rFonts w:ascii="Arial" w:hAnsi="Arial" w:cs="Arial"/>
+          <w:color w:val="05192D"/>
+          <w:highlight w:val="green"/>
         </w:rPr>
         <w:t>conversion</w:t>
       </w:r>
@@ -3722,7 +3787,7 @@
         <w:rPr>
           <w:rFonts w:ascii="Arial" w:hAnsi="Arial" w:cs="Arial"/>
           <w:color w:val="05192D"/>
-          <w:highlight w:val="yellow"/>
+          <w:highlight w:val="green"/>
         </w:rPr>
         <w:t xml:space="preserve"> rate?</w:t>
       </w:r>
@@ -3955,7 +4020,7 @@
         <w:rPr>
           <w:rFonts w:ascii="Arial" w:hAnsi="Arial" w:cs="Arial"/>
           <w:color w:val="05192D"/>
-          <w:highlight w:val="yellow"/>
+          <w:highlight w:val="green"/>
         </w:rPr>
         <w:t>One</w:t>
       </w:r>
@@ -3964,16 +4029,16 @@
         <w:rPr>
           <w:rFonts w:ascii="Arial" w:hAnsi="Arial" w:cs="Arial"/>
           <w:color w:val="05192D"/>
-          <w:highlight w:val="yellow"/>
-        </w:rPr>
-        <w:t xml:space="preserve"> </w:t>
-      </w:r>
-      <w:proofErr w:type="spellStart"/>
-      <w:r>
-        <w:rPr>
-          <w:rFonts w:ascii="Arial" w:hAnsi="Arial" w:cs="Arial"/>
-          <w:color w:val="05192D"/>
-          <w:highlight w:val="yellow"/>
+          <w:highlight w:val="green"/>
+        </w:rPr>
+        <w:t xml:space="preserve"> </w:t>
+      </w:r>
+      <w:proofErr w:type="spellStart"/>
+      <w:r>
+        <w:rPr>
+          <w:rFonts w:ascii="Arial" w:hAnsi="Arial" w:cs="Arial"/>
+          <w:color w:val="05192D"/>
+          <w:highlight w:val="green"/>
         </w:rPr>
         <w:t>way</w:t>
       </w:r>
@@ -3982,16 +4047,16 @@
         <w:rPr>
           <w:rFonts w:ascii="Arial" w:hAnsi="Arial" w:cs="Arial"/>
           <w:color w:val="05192D"/>
-          <w:highlight w:val="yellow"/>
-        </w:rPr>
-        <w:t xml:space="preserve"> </w:t>
-      </w:r>
-      <w:proofErr w:type="spellStart"/>
-      <w:r>
-        <w:rPr>
-          <w:rFonts w:ascii="Arial" w:hAnsi="Arial" w:cs="Arial"/>
-          <w:color w:val="05192D"/>
-          <w:highlight w:val="yellow"/>
+          <w:highlight w:val="green"/>
+        </w:rPr>
+        <w:t xml:space="preserve"> </w:t>
+      </w:r>
+      <w:proofErr w:type="spellStart"/>
+      <w:r>
+        <w:rPr>
+          <w:rFonts w:ascii="Arial" w:hAnsi="Arial" w:cs="Arial"/>
+          <w:color w:val="05192D"/>
+          <w:highlight w:val="green"/>
         </w:rPr>
         <w:t>to</w:t>
       </w:r>
@@ -4000,16 +4065,16 @@
         <w:rPr>
           <w:rFonts w:ascii="Arial" w:hAnsi="Arial" w:cs="Arial"/>
           <w:color w:val="05192D"/>
-          <w:highlight w:val="yellow"/>
-        </w:rPr>
-        <w:t xml:space="preserve"> </w:t>
-      </w:r>
-      <w:proofErr w:type="spellStart"/>
-      <w:r>
-        <w:rPr>
-          <w:rFonts w:ascii="Arial" w:hAnsi="Arial" w:cs="Arial"/>
-          <w:color w:val="05192D"/>
-          <w:highlight w:val="yellow"/>
+          <w:highlight w:val="green"/>
+        </w:rPr>
+        <w:t xml:space="preserve"> </w:t>
+      </w:r>
+      <w:proofErr w:type="spellStart"/>
+      <w:r>
+        <w:rPr>
+          <w:rFonts w:ascii="Arial" w:hAnsi="Arial" w:cs="Arial"/>
+          <w:color w:val="05192D"/>
+          <w:highlight w:val="green"/>
         </w:rPr>
         <w:t>decide</w:t>
       </w:r>
@@ -4018,16 +4083,16 @@
         <w:rPr>
           <w:rFonts w:ascii="Arial" w:hAnsi="Arial" w:cs="Arial"/>
           <w:color w:val="05192D"/>
-          <w:highlight w:val="yellow"/>
-        </w:rPr>
-        <w:t xml:space="preserve"> </w:t>
-      </w:r>
-      <w:proofErr w:type="spellStart"/>
-      <w:r>
-        <w:rPr>
-          <w:rFonts w:ascii="Arial" w:hAnsi="Arial" w:cs="Arial"/>
-          <w:color w:val="05192D"/>
-          <w:highlight w:val="yellow"/>
+          <w:highlight w:val="green"/>
+        </w:rPr>
+        <w:t xml:space="preserve"> </w:t>
+      </w:r>
+      <w:proofErr w:type="spellStart"/>
+      <w:r>
+        <w:rPr>
+          <w:rFonts w:ascii="Arial" w:hAnsi="Arial" w:cs="Arial"/>
+          <w:color w:val="05192D"/>
+          <w:highlight w:val="green"/>
         </w:rPr>
         <w:t>this</w:t>
       </w:r>
@@ -4036,7 +4101,7 @@
         <w:rPr>
           <w:rFonts w:ascii="Arial" w:hAnsi="Arial" w:cs="Arial"/>
           <w:color w:val="05192D"/>
-          <w:highlight w:val="yellow"/>
+          <w:highlight w:val="green"/>
         </w:rPr>
         <w:t xml:space="preserve"> is </w:t>
       </w:r>
@@ -4045,7 +4110,7 @@
         <w:rPr>
           <w:rFonts w:ascii="Arial" w:hAnsi="Arial" w:cs="Arial"/>
           <w:color w:val="05192D"/>
-          <w:highlight w:val="yellow"/>
+          <w:highlight w:val="green"/>
         </w:rPr>
         <w:t>to</w:t>
       </w:r>
@@ -4054,16 +4119,16 @@
         <w:rPr>
           <w:rFonts w:ascii="Arial" w:hAnsi="Arial" w:cs="Arial"/>
           <w:color w:val="05192D"/>
-          <w:highlight w:val="yellow"/>
-        </w:rPr>
-        <w:t xml:space="preserve"> </w:t>
-      </w:r>
-      <w:proofErr w:type="spellStart"/>
-      <w:r>
-        <w:rPr>
-          <w:rFonts w:ascii="Arial" w:hAnsi="Arial" w:cs="Arial"/>
-          <w:color w:val="05192D"/>
-          <w:highlight w:val="yellow"/>
+          <w:highlight w:val="green"/>
+        </w:rPr>
+        <w:t xml:space="preserve"> </w:t>
+      </w:r>
+      <w:proofErr w:type="spellStart"/>
+      <w:r>
+        <w:rPr>
+          <w:rFonts w:ascii="Arial" w:hAnsi="Arial" w:cs="Arial"/>
+          <w:color w:val="05192D"/>
+          <w:highlight w:val="green"/>
         </w:rPr>
         <w:t>see</w:t>
       </w:r>
@@ -4072,16 +4137,16 @@
         <w:rPr>
           <w:rFonts w:ascii="Arial" w:hAnsi="Arial" w:cs="Arial"/>
           <w:color w:val="05192D"/>
-          <w:highlight w:val="yellow"/>
-        </w:rPr>
-        <w:t xml:space="preserve"> </w:t>
-      </w:r>
-      <w:proofErr w:type="spellStart"/>
-      <w:r>
-        <w:rPr>
-          <w:rFonts w:ascii="Arial" w:hAnsi="Arial" w:cs="Arial"/>
-          <w:color w:val="05192D"/>
-          <w:highlight w:val="yellow"/>
+          <w:highlight w:val="green"/>
+        </w:rPr>
+        <w:t xml:space="preserve"> </w:t>
+      </w:r>
+      <w:proofErr w:type="spellStart"/>
+      <w:r>
+        <w:rPr>
+          <w:rFonts w:ascii="Arial" w:hAnsi="Arial" w:cs="Arial"/>
+          <w:color w:val="05192D"/>
+          <w:highlight w:val="green"/>
         </w:rPr>
         <w:t>the</w:t>
       </w:r>
@@ -4090,16 +4155,16 @@
         <w:rPr>
           <w:rFonts w:ascii="Arial" w:hAnsi="Arial" w:cs="Arial"/>
           <w:color w:val="05192D"/>
-          <w:highlight w:val="yellow"/>
-        </w:rPr>
-        <w:t xml:space="preserve"> </w:t>
-      </w:r>
-      <w:proofErr w:type="spellStart"/>
-      <w:r>
-        <w:rPr>
-          <w:rFonts w:ascii="Arial" w:hAnsi="Arial" w:cs="Arial"/>
-          <w:color w:val="05192D"/>
-          <w:highlight w:val="yellow"/>
+          <w:highlight w:val="green"/>
+        </w:rPr>
+        <w:t xml:space="preserve"> </w:t>
+      </w:r>
+      <w:proofErr w:type="spellStart"/>
+      <w:r>
+        <w:rPr>
+          <w:rFonts w:ascii="Arial" w:hAnsi="Arial" w:cs="Arial"/>
+          <w:color w:val="05192D"/>
+          <w:highlight w:val="green"/>
         </w:rPr>
         <w:t>generalizability</w:t>
       </w:r>
@@ -4108,7 +4173,7 @@
         <w:rPr>
           <w:rFonts w:ascii="Arial" w:hAnsi="Arial" w:cs="Arial"/>
           <w:color w:val="05192D"/>
-          <w:highlight w:val="yellow"/>
+          <w:highlight w:val="green"/>
         </w:rPr>
         <w:t xml:space="preserve"> of </w:t>
       </w:r>
@@ -4117,7 +4182,7 @@
         <w:rPr>
           <w:rFonts w:ascii="Arial" w:hAnsi="Arial" w:cs="Arial"/>
           <w:color w:val="05192D"/>
-          <w:highlight w:val="yellow"/>
+          <w:highlight w:val="green"/>
         </w:rPr>
         <w:t>these</w:t>
       </w:r>
@@ -4126,16 +4191,16 @@
         <w:rPr>
           <w:rFonts w:ascii="Arial" w:hAnsi="Arial" w:cs="Arial"/>
           <w:color w:val="05192D"/>
-          <w:highlight w:val="yellow"/>
-        </w:rPr>
-        <w:t xml:space="preserve"> </w:t>
-      </w:r>
-      <w:proofErr w:type="spellStart"/>
-      <w:r>
-        <w:rPr>
-          <w:rFonts w:ascii="Arial" w:hAnsi="Arial" w:cs="Arial"/>
-          <w:color w:val="05192D"/>
-          <w:highlight w:val="yellow"/>
+          <w:highlight w:val="green"/>
+        </w:rPr>
+        <w:t xml:space="preserve"> </w:t>
+      </w:r>
+      <w:proofErr w:type="spellStart"/>
+      <w:r>
+        <w:rPr>
+          <w:rFonts w:ascii="Arial" w:hAnsi="Arial" w:cs="Arial"/>
+          <w:color w:val="05192D"/>
+          <w:highlight w:val="green"/>
         </w:rPr>
         <w:t>statistics</w:t>
       </w:r>
@@ -4144,16 +4209,16 @@
         <w:rPr>
           <w:rFonts w:ascii="Arial" w:hAnsi="Arial" w:cs="Arial"/>
           <w:color w:val="05192D"/>
-          <w:highlight w:val="yellow"/>
-        </w:rPr>
-        <w:t xml:space="preserve"> </w:t>
-      </w:r>
-      <w:proofErr w:type="spellStart"/>
-      <w:r>
-        <w:rPr>
-          <w:rFonts w:ascii="Arial" w:hAnsi="Arial" w:cs="Arial"/>
-          <w:color w:val="05192D"/>
-          <w:highlight w:val="yellow"/>
+          <w:highlight w:val="green"/>
+        </w:rPr>
+        <w:t xml:space="preserve"> </w:t>
+      </w:r>
+      <w:proofErr w:type="spellStart"/>
+      <w:r>
+        <w:rPr>
+          <w:rFonts w:ascii="Arial" w:hAnsi="Arial" w:cs="Arial"/>
+          <w:color w:val="05192D"/>
+          <w:highlight w:val="green"/>
         </w:rPr>
         <w:t>across</w:t>
       </w:r>
@@ -4162,16 +4227,16 @@
         <w:rPr>
           <w:rFonts w:ascii="Arial" w:hAnsi="Arial" w:cs="Arial"/>
           <w:color w:val="05192D"/>
-          <w:highlight w:val="yellow"/>
-        </w:rPr>
-        <w:t xml:space="preserve"> </w:t>
-      </w:r>
-      <w:proofErr w:type="spellStart"/>
-      <w:r>
-        <w:rPr>
-          <w:rFonts w:ascii="Arial" w:hAnsi="Arial" w:cs="Arial"/>
-          <w:color w:val="05192D"/>
-          <w:highlight w:val="yellow"/>
+          <w:highlight w:val="green"/>
+        </w:rPr>
+        <w:t xml:space="preserve"> </w:t>
+      </w:r>
+      <w:proofErr w:type="spellStart"/>
+      <w:r>
+        <w:rPr>
+          <w:rFonts w:ascii="Arial" w:hAnsi="Arial" w:cs="Arial"/>
+          <w:color w:val="05192D"/>
+          <w:highlight w:val="green"/>
         </w:rPr>
         <w:t>different</w:t>
       </w:r>
@@ -4180,16 +4245,16 @@
         <w:rPr>
           <w:rFonts w:ascii="Arial" w:hAnsi="Arial" w:cs="Arial"/>
           <w:color w:val="05192D"/>
-          <w:highlight w:val="yellow"/>
-        </w:rPr>
-        <w:t xml:space="preserve"> </w:t>
-      </w:r>
-      <w:proofErr w:type="spellStart"/>
-      <w:r>
-        <w:rPr>
-          <w:rFonts w:ascii="Arial" w:hAnsi="Arial" w:cs="Arial"/>
-          <w:color w:val="05192D"/>
-          <w:highlight w:val="yellow"/>
+          <w:highlight w:val="green"/>
+        </w:rPr>
+        <w:t xml:space="preserve"> </w:t>
+      </w:r>
+      <w:proofErr w:type="spellStart"/>
+      <w:r>
+        <w:rPr>
+          <w:rFonts w:ascii="Arial" w:hAnsi="Arial" w:cs="Arial"/>
+          <w:color w:val="05192D"/>
+          <w:highlight w:val="green"/>
         </w:rPr>
         <w:t>demographic</w:t>
       </w:r>
@@ -4198,16 +4263,16 @@
         <w:rPr>
           <w:rFonts w:ascii="Arial" w:hAnsi="Arial" w:cs="Arial"/>
           <w:color w:val="05192D"/>
-          <w:highlight w:val="yellow"/>
-        </w:rPr>
-        <w:t xml:space="preserve"> </w:t>
-      </w:r>
-      <w:proofErr w:type="spellStart"/>
-      <w:r>
-        <w:rPr>
-          <w:rFonts w:ascii="Arial" w:hAnsi="Arial" w:cs="Arial"/>
-          <w:color w:val="05192D"/>
-          <w:highlight w:val="yellow"/>
+          <w:highlight w:val="green"/>
+        </w:rPr>
+        <w:t xml:space="preserve"> </w:t>
+      </w:r>
+      <w:proofErr w:type="spellStart"/>
+      <w:r>
+        <w:rPr>
+          <w:rFonts w:ascii="Arial" w:hAnsi="Arial" w:cs="Arial"/>
+          <w:color w:val="05192D"/>
+          <w:highlight w:val="green"/>
         </w:rPr>
         <w:t>groups</w:t>
       </w:r>
@@ -4216,7 +4281,7 @@
         <w:rPr>
           <w:rFonts w:ascii="Arial" w:hAnsi="Arial" w:cs="Arial"/>
           <w:color w:val="05192D"/>
-          <w:highlight w:val="yellow"/>
+          <w:highlight w:val="green"/>
         </w:rPr>
         <w:t>.</w:t>
       </w:r>
@@ -4504,7 +4569,7 @@
         <w:rPr>
           <w:rFonts w:ascii="Arial" w:hAnsi="Arial" w:cs="Arial"/>
           <w:color w:val="05192D"/>
-          <w:highlight w:val="yellow"/>
+          <w:highlight w:val="green"/>
         </w:rPr>
         <w:t xml:space="preserve">A </w:t>
       </w:r>
@@ -4513,7 +4578,7 @@
         <w:rPr>
           <w:rFonts w:ascii="Arial" w:hAnsi="Arial" w:cs="Arial"/>
           <w:color w:val="05192D"/>
-          <w:highlight w:val="yellow"/>
+          <w:highlight w:val="green"/>
         </w:rPr>
         <w:t>second</w:t>
       </w:r>
@@ -4522,7 +4587,7 @@
         <w:rPr>
           <w:rFonts w:ascii="Arial" w:hAnsi="Arial" w:cs="Arial"/>
           <w:color w:val="05192D"/>
-          <w:highlight w:val="yellow"/>
+          <w:highlight w:val="green"/>
         </w:rPr>
         <w:t xml:space="preserve"> is </w:t>
       </w:r>
@@ -4531,7 +4596,7 @@
         <w:rPr>
           <w:rFonts w:ascii="Arial" w:hAnsi="Arial" w:cs="Arial"/>
           <w:color w:val="05192D"/>
-          <w:highlight w:val="yellow"/>
+          <w:highlight w:val="green"/>
         </w:rPr>
         <w:t>to</w:t>
       </w:r>
@@ -4540,16 +4605,16 @@
         <w:rPr>
           <w:rFonts w:ascii="Arial" w:hAnsi="Arial" w:cs="Arial"/>
           <w:color w:val="05192D"/>
-          <w:highlight w:val="yellow"/>
-        </w:rPr>
-        <w:t xml:space="preserve"> </w:t>
-      </w:r>
-      <w:proofErr w:type="spellStart"/>
-      <w:r>
-        <w:rPr>
-          <w:rFonts w:ascii="Arial" w:hAnsi="Arial" w:cs="Arial"/>
-          <w:color w:val="05192D"/>
-          <w:highlight w:val="yellow"/>
+          <w:highlight w:val="green"/>
+        </w:rPr>
+        <w:t xml:space="preserve"> </w:t>
+      </w:r>
+      <w:proofErr w:type="spellStart"/>
+      <w:r>
+        <w:rPr>
+          <w:rFonts w:ascii="Arial" w:hAnsi="Arial" w:cs="Arial"/>
+          <w:color w:val="05192D"/>
+          <w:highlight w:val="green"/>
         </w:rPr>
         <w:t>see</w:t>
       </w:r>
@@ -4558,16 +4623,16 @@
         <w:rPr>
           <w:rFonts w:ascii="Arial" w:hAnsi="Arial" w:cs="Arial"/>
           <w:color w:val="05192D"/>
-          <w:highlight w:val="yellow"/>
-        </w:rPr>
-        <w:t xml:space="preserve"> </w:t>
-      </w:r>
-      <w:proofErr w:type="spellStart"/>
-      <w:r>
-        <w:rPr>
-          <w:rFonts w:ascii="Arial" w:hAnsi="Arial" w:cs="Arial"/>
-          <w:color w:val="05192D"/>
-          <w:highlight w:val="yellow"/>
+          <w:highlight w:val="green"/>
+        </w:rPr>
+        <w:t xml:space="preserve"> </w:t>
+      </w:r>
+      <w:proofErr w:type="spellStart"/>
+      <w:r>
+        <w:rPr>
+          <w:rFonts w:ascii="Arial" w:hAnsi="Arial" w:cs="Arial"/>
+          <w:color w:val="05192D"/>
+          <w:highlight w:val="green"/>
         </w:rPr>
         <w:t>if</w:t>
       </w:r>
@@ -4576,16 +4641,16 @@
         <w:rPr>
           <w:rFonts w:ascii="Arial" w:hAnsi="Arial" w:cs="Arial"/>
           <w:color w:val="05192D"/>
-          <w:highlight w:val="yellow"/>
-        </w:rPr>
-        <w:t xml:space="preserve"> </w:t>
-      </w:r>
-      <w:proofErr w:type="spellStart"/>
-      <w:r>
-        <w:rPr>
-          <w:rFonts w:ascii="Arial" w:hAnsi="Arial" w:cs="Arial"/>
-          <w:color w:val="05192D"/>
-          <w:highlight w:val="yellow"/>
+          <w:highlight w:val="green"/>
+        </w:rPr>
+        <w:t xml:space="preserve"> </w:t>
+      </w:r>
+      <w:proofErr w:type="spellStart"/>
+      <w:r>
+        <w:rPr>
+          <w:rFonts w:ascii="Arial" w:hAnsi="Arial" w:cs="Arial"/>
+          <w:color w:val="05192D"/>
+          <w:highlight w:val="green"/>
         </w:rPr>
         <w:t>one</w:t>
       </w:r>
@@ -4594,7 +4659,7 @@
         <w:rPr>
           <w:rFonts w:ascii="Arial" w:hAnsi="Arial" w:cs="Arial"/>
           <w:color w:val="05192D"/>
-          <w:highlight w:val="yellow"/>
+          <w:highlight w:val="green"/>
         </w:rPr>
         <w:t xml:space="preserve"> is </w:t>
       </w:r>
@@ -4603,7 +4668,7 @@
         <w:rPr>
           <w:rFonts w:ascii="Arial" w:hAnsi="Arial" w:cs="Arial"/>
           <w:color w:val="05192D"/>
-          <w:highlight w:val="yellow"/>
+          <w:highlight w:val="green"/>
         </w:rPr>
         <w:t>more</w:t>
       </w:r>
@@ -4612,16 +4677,16 @@
         <w:rPr>
           <w:rFonts w:ascii="Arial" w:hAnsi="Arial" w:cs="Arial"/>
           <w:color w:val="05192D"/>
-          <w:highlight w:val="yellow"/>
-        </w:rPr>
-        <w:t xml:space="preserve"> </w:t>
-      </w:r>
-      <w:proofErr w:type="spellStart"/>
-      <w:r>
-        <w:rPr>
-          <w:rFonts w:ascii="Arial" w:hAnsi="Arial" w:cs="Arial"/>
-          <w:color w:val="05192D"/>
-          <w:highlight w:val="yellow"/>
+          <w:highlight w:val="green"/>
+        </w:rPr>
+        <w:t xml:space="preserve"> </w:t>
+      </w:r>
+      <w:proofErr w:type="spellStart"/>
+      <w:r>
+        <w:rPr>
+          <w:rFonts w:ascii="Arial" w:hAnsi="Arial" w:cs="Arial"/>
+          <w:color w:val="05192D"/>
+          <w:highlight w:val="green"/>
         </w:rPr>
         <w:t>correlated</w:t>
       </w:r>
@@ -4630,16 +4695,16 @@
         <w:rPr>
           <w:rFonts w:ascii="Arial" w:hAnsi="Arial" w:cs="Arial"/>
           <w:color w:val="05192D"/>
-          <w:highlight w:val="yellow"/>
-        </w:rPr>
-        <w:t xml:space="preserve"> </w:t>
-      </w:r>
-      <w:proofErr w:type="spellStart"/>
-      <w:r>
-        <w:rPr>
-          <w:rFonts w:ascii="Arial" w:hAnsi="Arial" w:cs="Arial"/>
-          <w:color w:val="05192D"/>
-          <w:highlight w:val="yellow"/>
+          <w:highlight w:val="green"/>
+        </w:rPr>
+        <w:t xml:space="preserve"> </w:t>
+      </w:r>
+      <w:proofErr w:type="spellStart"/>
+      <w:r>
+        <w:rPr>
+          <w:rFonts w:ascii="Arial" w:hAnsi="Arial" w:cs="Arial"/>
+          <w:color w:val="05192D"/>
+          <w:highlight w:val="green"/>
         </w:rPr>
         <w:t>with</w:t>
       </w:r>
@@ -4648,16 +4713,16 @@
         <w:rPr>
           <w:rFonts w:ascii="Arial" w:hAnsi="Arial" w:cs="Arial"/>
           <w:color w:val="05192D"/>
-          <w:highlight w:val="yellow"/>
-        </w:rPr>
-        <w:t xml:space="preserve"> </w:t>
-      </w:r>
-      <w:proofErr w:type="spellStart"/>
-      <w:r>
-        <w:rPr>
-          <w:rFonts w:ascii="Arial" w:hAnsi="Arial" w:cs="Arial"/>
-          <w:color w:val="05192D"/>
-          <w:highlight w:val="yellow"/>
+          <w:highlight w:val="green"/>
+        </w:rPr>
+        <w:t xml:space="preserve"> </w:t>
+      </w:r>
+      <w:proofErr w:type="spellStart"/>
+      <w:r>
+        <w:rPr>
+          <w:rFonts w:ascii="Arial" w:hAnsi="Arial" w:cs="Arial"/>
+          <w:color w:val="05192D"/>
+          <w:highlight w:val="green"/>
         </w:rPr>
         <w:t>important</w:t>
       </w:r>
@@ -4666,16 +4731,16 @@
         <w:rPr>
           <w:rFonts w:ascii="Arial" w:hAnsi="Arial" w:cs="Arial"/>
           <w:color w:val="05192D"/>
-          <w:highlight w:val="yellow"/>
-        </w:rPr>
-        <w:t xml:space="preserve"> </w:t>
-      </w:r>
-      <w:proofErr w:type="spellStart"/>
-      <w:r>
-        <w:rPr>
-          <w:rFonts w:ascii="Arial" w:hAnsi="Arial" w:cs="Arial"/>
-          <w:color w:val="05192D"/>
-          <w:highlight w:val="yellow"/>
+          <w:highlight w:val="green"/>
+        </w:rPr>
+        <w:t xml:space="preserve"> </w:t>
+      </w:r>
+      <w:proofErr w:type="spellStart"/>
+      <w:r>
+        <w:rPr>
+          <w:rFonts w:ascii="Arial" w:hAnsi="Arial" w:cs="Arial"/>
+          <w:color w:val="05192D"/>
+          <w:highlight w:val="green"/>
         </w:rPr>
         <w:t>factors</w:t>
       </w:r>
@@ -4684,16 +4749,16 @@
         <w:rPr>
           <w:rFonts w:ascii="Arial" w:hAnsi="Arial" w:cs="Arial"/>
           <w:color w:val="05192D"/>
-          <w:highlight w:val="yellow"/>
-        </w:rPr>
-        <w:t xml:space="preserve"> </w:t>
-      </w:r>
-      <w:proofErr w:type="spellStart"/>
-      <w:r>
-        <w:rPr>
-          <w:rFonts w:ascii="Arial" w:hAnsi="Arial" w:cs="Arial"/>
-          <w:color w:val="05192D"/>
-          <w:highlight w:val="yellow"/>
+          <w:highlight w:val="green"/>
+        </w:rPr>
+        <w:t xml:space="preserve"> </w:t>
+      </w:r>
+      <w:proofErr w:type="spellStart"/>
+      <w:r>
+        <w:rPr>
+          <w:rFonts w:ascii="Arial" w:hAnsi="Arial" w:cs="Arial"/>
+          <w:color w:val="05192D"/>
+          <w:highlight w:val="green"/>
         </w:rPr>
         <w:t>like</w:t>
       </w:r>
@@ -4702,16 +4767,16 @@
         <w:rPr>
           <w:rFonts w:ascii="Arial" w:hAnsi="Arial" w:cs="Arial"/>
           <w:color w:val="05192D"/>
-          <w:highlight w:val="yellow"/>
-        </w:rPr>
-        <w:t xml:space="preserve"> </w:t>
-      </w:r>
-      <w:proofErr w:type="spellStart"/>
-      <w:r>
-        <w:rPr>
-          <w:rFonts w:ascii="Arial" w:hAnsi="Arial" w:cs="Arial"/>
-          <w:color w:val="05192D"/>
-          <w:highlight w:val="yellow"/>
+          <w:highlight w:val="green"/>
+        </w:rPr>
+        <w:t xml:space="preserve"> </w:t>
+      </w:r>
+      <w:proofErr w:type="spellStart"/>
+      <w:r>
+        <w:rPr>
+          <w:rFonts w:ascii="Arial" w:hAnsi="Arial" w:cs="Arial"/>
+          <w:color w:val="05192D"/>
+          <w:highlight w:val="green"/>
         </w:rPr>
         <w:lastRenderedPageBreak/>
         <w:t>retention</w:t>
@@ -4721,16 +4786,16 @@
         <w:rPr>
           <w:rFonts w:ascii="Arial" w:hAnsi="Arial" w:cs="Arial"/>
           <w:color w:val="05192D"/>
-          <w:highlight w:val="yellow"/>
-        </w:rPr>
-        <w:t xml:space="preserve"> </w:t>
-      </w:r>
-      <w:proofErr w:type="spellStart"/>
-      <w:r>
-        <w:rPr>
-          <w:rFonts w:ascii="Arial" w:hAnsi="Arial" w:cs="Arial"/>
-          <w:color w:val="05192D"/>
-          <w:highlight w:val="yellow"/>
+          <w:highlight w:val="green"/>
+        </w:rPr>
+        <w:t xml:space="preserve"> </w:t>
+      </w:r>
+      <w:proofErr w:type="spellStart"/>
+      <w:r>
+        <w:rPr>
+          <w:rFonts w:ascii="Arial" w:hAnsi="Arial" w:cs="Arial"/>
+          <w:color w:val="05192D"/>
+          <w:highlight w:val="green"/>
         </w:rPr>
         <w:t>or</w:t>
       </w:r>
@@ -4739,16 +4804,16 @@
         <w:rPr>
           <w:rFonts w:ascii="Arial" w:hAnsi="Arial" w:cs="Arial"/>
           <w:color w:val="05192D"/>
-          <w:highlight w:val="yellow"/>
-        </w:rPr>
-        <w:t xml:space="preserve"> </w:t>
-      </w:r>
-      <w:proofErr w:type="spellStart"/>
-      <w:r>
-        <w:rPr>
-          <w:rFonts w:ascii="Arial" w:hAnsi="Arial" w:cs="Arial"/>
-          <w:color w:val="05192D"/>
-          <w:highlight w:val="yellow"/>
+          <w:highlight w:val="green"/>
+        </w:rPr>
+        <w:t xml:space="preserve"> </w:t>
+      </w:r>
+      <w:proofErr w:type="spellStart"/>
+      <w:r>
+        <w:rPr>
+          <w:rFonts w:ascii="Arial" w:hAnsi="Arial" w:cs="Arial"/>
+          <w:color w:val="05192D"/>
+          <w:highlight w:val="green"/>
         </w:rPr>
         <w:t>spending</w:t>
       </w:r>
@@ -4757,16 +4822,16 @@
         <w:rPr>
           <w:rFonts w:ascii="Arial" w:hAnsi="Arial" w:cs="Arial"/>
           <w:color w:val="05192D"/>
-          <w:highlight w:val="yellow"/>
-        </w:rPr>
-        <w:t xml:space="preserve"> </w:t>
-      </w:r>
-      <w:proofErr w:type="spellStart"/>
-      <w:r>
-        <w:rPr>
-          <w:rFonts w:ascii="Arial" w:hAnsi="Arial" w:cs="Arial"/>
-          <w:color w:val="05192D"/>
-          <w:highlight w:val="yellow"/>
+          <w:highlight w:val="green"/>
+        </w:rPr>
+        <w:t xml:space="preserve"> </w:t>
+      </w:r>
+      <w:proofErr w:type="spellStart"/>
+      <w:r>
+        <w:rPr>
+          <w:rFonts w:ascii="Arial" w:hAnsi="Arial" w:cs="Arial"/>
+          <w:color w:val="05192D"/>
+          <w:highlight w:val="green"/>
         </w:rPr>
         <w:t>than</w:t>
       </w:r>
@@ -4775,16 +4840,16 @@
         <w:rPr>
           <w:rFonts w:ascii="Arial" w:hAnsi="Arial" w:cs="Arial"/>
           <w:color w:val="05192D"/>
-          <w:highlight w:val="yellow"/>
-        </w:rPr>
-        <w:t xml:space="preserve"> </w:t>
-      </w:r>
-      <w:proofErr w:type="spellStart"/>
-      <w:r>
-        <w:rPr>
-          <w:rFonts w:ascii="Arial" w:hAnsi="Arial" w:cs="Arial"/>
-          <w:color w:val="05192D"/>
-          <w:highlight w:val="yellow"/>
+          <w:highlight w:val="green"/>
+        </w:rPr>
+        <w:t xml:space="preserve"> </w:t>
+      </w:r>
+      <w:proofErr w:type="spellStart"/>
+      <w:r>
+        <w:rPr>
+          <w:rFonts w:ascii="Arial" w:hAnsi="Arial" w:cs="Arial"/>
+          <w:color w:val="05192D"/>
+          <w:highlight w:val="green"/>
         </w:rPr>
         <w:t>the</w:t>
       </w:r>
@@ -4793,16 +4858,16 @@
         <w:rPr>
           <w:rFonts w:ascii="Arial" w:hAnsi="Arial" w:cs="Arial"/>
           <w:color w:val="05192D"/>
-          <w:highlight w:val="yellow"/>
-        </w:rPr>
-        <w:t xml:space="preserve"> </w:t>
-      </w:r>
-      <w:proofErr w:type="spellStart"/>
-      <w:r>
-        <w:rPr>
-          <w:rFonts w:ascii="Arial" w:hAnsi="Arial" w:cs="Arial"/>
-          <w:color w:val="05192D"/>
-          <w:highlight w:val="yellow"/>
+          <w:highlight w:val="green"/>
+        </w:rPr>
+        <w:t xml:space="preserve"> </w:t>
+      </w:r>
+      <w:proofErr w:type="spellStart"/>
+      <w:r>
+        <w:rPr>
+          <w:rFonts w:ascii="Arial" w:hAnsi="Arial" w:cs="Arial"/>
+          <w:color w:val="05192D"/>
+          <w:highlight w:val="green"/>
         </w:rPr>
         <w:t>others</w:t>
       </w:r>
@@ -4811,7 +4876,7 @@
         <w:rPr>
           <w:rFonts w:ascii="Arial" w:hAnsi="Arial" w:cs="Arial"/>
           <w:color w:val="05192D"/>
-          <w:highlight w:val="yellow"/>
+          <w:highlight w:val="green"/>
         </w:rPr>
         <w:t>.</w:t>
       </w:r>
@@ -5396,6 +5461,7 @@
         <w:rPr>
           <w:rFonts w:ascii="Arial" w:hAnsi="Arial" w:cs="Arial"/>
           <w:color w:val="05192D"/>
+          <w:highlight w:val="red"/>
         </w:rPr>
         <w:t>merge</w:t>
       </w:r>
@@ -5404,6 +5470,7 @@
         <w:rPr>
           <w:rFonts w:ascii="Arial" w:hAnsi="Arial" w:cs="Arial"/>
           <w:color w:val="05192D"/>
+          <w:highlight w:val="red"/>
         </w:rPr>
         <w:t xml:space="preserve">() </w:t>
       </w:r>
@@ -5412,9 +5479,12 @@
         <w:rPr>
           <w:rFonts w:ascii="Arial" w:hAnsi="Arial" w:cs="Arial"/>
           <w:color w:val="05192D"/>
+          <w:highlight w:val="red"/>
         </w:rPr>
         <w:t>method</w:t>
       </w:r>
+      <w:bookmarkStart w:id="0" w:name="_GoBack"/>
+      <w:bookmarkEnd w:id="0"/>
       <w:proofErr w:type="spellEnd"/>
       <w:r>
         <w:rPr>
@@ -9536,10 +9606,7 @@
     <w:p/>
     <w:p/>
     <w:p/>
-    <w:p>
-      <w:bookmarkStart w:id="0" w:name="_GoBack"/>
-      <w:bookmarkEnd w:id="0"/>
-    </w:p>
+    <w:p/>
     <w:sectPr>
       <w:pgSz w:w="11906" w:h="16838"/>
       <w:pgMar w:top="1134" w:right="1134" w:bottom="1134" w:left="1134" w:header="709" w:footer="709" w:gutter="0"/>

</xml_diff>